<commit_message>
Testing Exercise Sith Knight saber
</commit_message>
<xml_diff>
--- a/TestingExerciseSith Knight.docx
+++ b/TestingExerciseSith Knight.docx
@@ -132,35 +132,7 @@
               <w:rPr>
                 <w:rFonts w:ascii="Arial" w:eastAsia="Arial" w:hAnsi="Arial" w:cs="Arial"/>
               </w:rPr>
-              <w:t xml:space="preserve">- As </w:t>
-            </w:r>
-            <w:proofErr w:type="spellStart"/>
-            <w:r>
-              <w:rPr>
-                <w:rFonts w:ascii="Arial" w:eastAsia="Arial" w:hAnsi="Arial" w:cs="Arial"/>
-              </w:rPr>
-              <w:t>Sith</w:t>
-            </w:r>
-            <w:proofErr w:type="spellEnd"/>
-            <w:r>
-              <w:rPr>
-                <w:rFonts w:ascii="Arial" w:eastAsia="Arial" w:hAnsi="Arial" w:cs="Arial"/>
-              </w:rPr>
-              <w:t xml:space="preserve"> Knight, I want that my light saber firmware turns off my saber when </w:t>
-            </w:r>
-            <w:proofErr w:type="spellStart"/>
-            <w:r>
-              <w:rPr>
-                <w:rFonts w:ascii="Arial" w:eastAsia="Arial" w:hAnsi="Arial" w:cs="Arial"/>
-              </w:rPr>
-              <w:t>kyber</w:t>
-            </w:r>
-            <w:proofErr w:type="spellEnd"/>
-            <w:r>
-              <w:rPr>
-                <w:rFonts w:ascii="Arial" w:eastAsia="Arial" w:hAnsi="Arial" w:cs="Arial"/>
-              </w:rPr>
-              <w:t xml:space="preserve"> crystal gets</w:t>
+              <w:t>- As Sith Knight, I want that my light saber firmware turns off my saber when kyber crystal gets</w:t>
             </w:r>
           </w:p>
           <w:p>
@@ -253,7 +225,7 @@
               <w:rPr>
                 <w:rFonts w:ascii="Arial" w:eastAsia="Arial" w:hAnsi="Arial" w:cs="Arial"/>
               </w:rPr>
-              <w:t>No</w:t>
+              <w:t>Yes</w:t>
             </w:r>
           </w:p>
         </w:tc>
@@ -310,6 +282,64 @@
               <w:t>If not valid, what is the new/Extra information from Marketing/Product Owner?</w:t>
             </w:r>
           </w:p>
+          <w:p>
+            <w:pPr>
+              <w:jc w:val="center"/>
+              <w:rPr>
+                <w:b/>
+                <w:i/>
+                <w:color w:val="000000"/>
+              </w:rPr>
+            </w:pPr>
+          </w:p>
+        </w:tc>
+      </w:tr>
+      <w:tr>
+        <w:trPr>
+          <w:trHeight w:val="300"/>
+        </w:trPr>
+        <w:tc>
+          <w:tcPr>
+            <w:tcW w:w="3045" w:type="dxa"/>
+          </w:tcPr>
+          <w:p>
+            <w:pPr>
+              <w:jc w:val="center"/>
+              <w:rPr>
+                <w:b/>
+                <w:color w:val="000000"/>
+              </w:rPr>
+            </w:pPr>
+            <w:r>
+              <w:rPr>
+                <w:b/>
+                <w:color w:val="000000"/>
+              </w:rPr>
+              <w:t>Test Case ID</w:t>
+            </w:r>
+          </w:p>
+        </w:tc>
+        <w:tc>
+          <w:tcPr>
+            <w:tcW w:w="7157" w:type="dxa"/>
+            <w:gridSpan w:val="2"/>
+          </w:tcPr>
+          <w:p>
+            <w:pPr>
+              <w:jc w:val="center"/>
+              <w:rPr>
+                <w:b/>
+                <w:color w:val="000000"/>
+              </w:rPr>
+            </w:pPr>
+            <w:r>
+              <w:rPr>
+                <w:b/>
+                <w:color w:val="000000"/>
+              </w:rPr>
+              <w:t>Test Case Name</w:t>
+            </w:r>
+          </w:p>
         </w:tc>
       </w:tr>
       <w:tr>
@@ -318,35 +348,26 @@
         </w:trPr>
         <w:tc>
           <w:tcPr>
-            <w:tcW w:w="10202" w:type="dxa"/>
-            <w:gridSpan w:val="3"/>
-          </w:tcPr>
-          <w:p>
-            <w:pPr>
-              <w:numPr>
-                <w:ilvl w:val="0"/>
-                <w:numId w:val="1"/>
-              </w:numPr>
-              <w:jc w:val="center"/>
-              <w:rPr>
-                <w:rFonts w:ascii="Times New Roman" w:eastAsia="Times New Roman" w:hAnsi="Times New Roman" w:cs="Times New Roman"/>
-                <w:sz w:val="20"/>
-                <w:szCs w:val="20"/>
-              </w:rPr>
-            </w:pPr>
-            <w:r>
-              <w:rPr>
-                <w:rFonts w:ascii="Arial" w:eastAsia="Arial" w:hAnsi="Arial" w:cs="Arial"/>
-              </w:rPr>
-              <w:t>Once the maximum temperature has been reached, what is the lower temperature the saber needs to reach in order to turn on again?</w:t>
-            </w:r>
-          </w:p>
-          <w:p>
-            <w:pPr>
-              <w:numPr>
-                <w:ilvl w:val="0"/>
-                <w:numId w:val="1"/>
-              </w:numPr>
+            <w:tcW w:w="3045" w:type="dxa"/>
+          </w:tcPr>
+          <w:p>
+            <w:pPr>
+              <w:rPr>
+                <w:rFonts w:ascii="Times New Roman" w:eastAsia="Times New Roman" w:hAnsi="Times New Roman" w:cs="Times New Roman"/>
+                <w:sz w:val="20"/>
+                <w:szCs w:val="20"/>
+              </w:rPr>
+            </w:pPr>
+          </w:p>
+        </w:tc>
+        <w:tc>
+          <w:tcPr>
+            <w:tcW w:w="7157" w:type="dxa"/>
+            <w:gridSpan w:val="2"/>
+          </w:tcPr>
+          <w:p>
+            <w:pPr>
+              <w:ind w:left="-999"/>
               <w:jc w:val="center"/>
               <w:rPr>
                 <w:rFonts w:ascii="Times New Roman" w:eastAsia="Times New Roman" w:hAnsi="Times New Roman" w:cs="Times New Roman"/>
@@ -363,7 +384,8 @@
         </w:trPr>
         <w:tc>
           <w:tcPr>
-            <w:tcW w:w="3045" w:type="dxa"/>
+            <w:tcW w:w="10202" w:type="dxa"/>
+            <w:gridSpan w:val="3"/>
           </w:tcPr>
           <w:p>
             <w:pPr>
@@ -371,73 +393,19 @@
               <w:rPr>
                 <w:b/>
                 <w:color w:val="000000"/>
-              </w:rPr>
-            </w:pPr>
-            <w:r>
-              <w:rPr>
-                <w:b/>
-                <w:color w:val="000000"/>
-              </w:rPr>
-              <w:t>Test Case ID</w:t>
-            </w:r>
-          </w:p>
-        </w:tc>
-        <w:tc>
-          <w:tcPr>
-            <w:tcW w:w="7157" w:type="dxa"/>
-            <w:gridSpan w:val="2"/>
-          </w:tcPr>
-          <w:p>
-            <w:pPr>
-              <w:jc w:val="center"/>
-              <w:rPr>
-                <w:b/>
-                <w:color w:val="000000"/>
-              </w:rPr>
-            </w:pPr>
-            <w:r>
-              <w:rPr>
-                <w:b/>
-                <w:color w:val="000000"/>
-              </w:rPr>
-              <w:t>Test Case Name</w:t>
-            </w:r>
-          </w:p>
-        </w:tc>
-      </w:tr>
-      <w:tr>
-        <w:trPr>
-          <w:trHeight w:val="600"/>
-        </w:trPr>
-        <w:tc>
-          <w:tcPr>
-            <w:tcW w:w="3045" w:type="dxa"/>
-          </w:tcPr>
-          <w:p>
-            <w:pPr>
-              <w:rPr>
-                <w:rFonts w:ascii="Times New Roman" w:eastAsia="Times New Roman" w:hAnsi="Times New Roman" w:cs="Times New Roman"/>
-                <w:sz w:val="20"/>
-                <w:szCs w:val="20"/>
-              </w:rPr>
-            </w:pPr>
-          </w:p>
-        </w:tc>
-        <w:tc>
-          <w:tcPr>
-            <w:tcW w:w="7157" w:type="dxa"/>
-            <w:gridSpan w:val="2"/>
-          </w:tcPr>
-          <w:p>
-            <w:pPr>
-              <w:ind w:left="-999"/>
-              <w:jc w:val="center"/>
-              <w:rPr>
-                <w:rFonts w:ascii="Times New Roman" w:eastAsia="Times New Roman" w:hAnsi="Times New Roman" w:cs="Times New Roman"/>
-                <w:sz w:val="20"/>
-                <w:szCs w:val="20"/>
-              </w:rPr>
-            </w:pPr>
+                <w:sz w:val="24"/>
+                <w:szCs w:val="24"/>
+              </w:rPr>
+            </w:pPr>
+            <w:r>
+              <w:rPr>
+                <w:b/>
+                <w:color w:val="000000"/>
+                <w:sz w:val="24"/>
+                <w:szCs w:val="24"/>
+              </w:rPr>
+              <w:t>Test Case Steps</w:t>
+            </w:r>
           </w:p>
         </w:tc>
       </w:tr>
@@ -447,8 +415,7 @@
         </w:trPr>
         <w:tc>
           <w:tcPr>
-            <w:tcW w:w="10202" w:type="dxa"/>
-            <w:gridSpan w:val="3"/>
+            <w:tcW w:w="3045" w:type="dxa"/>
           </w:tcPr>
           <w:p>
             <w:pPr>
@@ -456,29 +423,20 @@
               <w:rPr>
                 <w:b/>
                 <w:color w:val="000000"/>
-                <w:sz w:val="24"/>
-                <w:szCs w:val="24"/>
-              </w:rPr>
-            </w:pPr>
-            <w:r>
-              <w:rPr>
-                <w:b/>
-                <w:color w:val="000000"/>
-                <w:sz w:val="24"/>
-                <w:szCs w:val="24"/>
-              </w:rPr>
-              <w:t>Test Case Steps</w:t>
-            </w:r>
-          </w:p>
-        </w:tc>
-      </w:tr>
-      <w:tr>
-        <w:trPr>
-          <w:trHeight w:val="300"/>
-        </w:trPr>
-        <w:tc>
-          <w:tcPr>
-            <w:tcW w:w="3045" w:type="dxa"/>
+              </w:rPr>
+            </w:pPr>
+            <w:r>
+              <w:rPr>
+                <w:b/>
+                <w:color w:val="000000"/>
+              </w:rPr>
+              <w:t>Step Number</w:t>
+            </w:r>
+          </w:p>
+        </w:tc>
+        <w:tc>
+          <w:tcPr>
+            <w:tcW w:w="4395" w:type="dxa"/>
           </w:tcPr>
           <w:p>
             <w:pPr>
@@ -493,13 +451,13 @@
                 <w:b/>
                 <w:color w:val="000000"/>
               </w:rPr>
-              <w:t>Step Number</w:t>
-            </w:r>
-          </w:p>
-        </w:tc>
-        <w:tc>
-          <w:tcPr>
-            <w:tcW w:w="4395" w:type="dxa"/>
+              <w:t>Step description</w:t>
+            </w:r>
+          </w:p>
+        </w:tc>
+        <w:tc>
+          <w:tcPr>
+            <w:tcW w:w="2762" w:type="dxa"/>
           </w:tcPr>
           <w:p>
             <w:pPr>
@@ -514,91 +472,8 @@
                 <w:b/>
                 <w:color w:val="000000"/>
               </w:rPr>
-              <w:t>Step description</w:t>
-            </w:r>
-          </w:p>
-        </w:tc>
-        <w:tc>
-          <w:tcPr>
-            <w:tcW w:w="2762" w:type="dxa"/>
-          </w:tcPr>
-          <w:p>
-            <w:pPr>
-              <w:jc w:val="center"/>
-              <w:rPr>
-                <w:b/>
-                <w:color w:val="000000"/>
-              </w:rPr>
-            </w:pPr>
-            <w:r>
-              <w:rPr>
-                <w:b/>
-                <w:color w:val="000000"/>
-              </w:rPr>
               <w:t>Expected Result</w:t>
             </w:r>
-          </w:p>
-        </w:tc>
-      </w:tr>
-      <w:tr>
-        <w:trPr>
-          <w:trHeight w:val="620"/>
-        </w:trPr>
-        <w:tc>
-          <w:tcPr>
-            <w:tcW w:w="3045" w:type="dxa"/>
-          </w:tcPr>
-          <w:p>
-            <w:pPr>
-              <w:rPr>
-                <w:b/>
-                <w:color w:val="000000"/>
-              </w:rPr>
-            </w:pPr>
-          </w:p>
-          <w:p>
-            <w:pPr>
-              <w:rPr>
-                <w:b/>
-                <w:color w:val="000000"/>
-              </w:rPr>
-            </w:pPr>
-          </w:p>
-          <w:p>
-            <w:pPr>
-              <w:rPr>
-                <w:b/>
-                <w:color w:val="000000"/>
-              </w:rPr>
-            </w:pPr>
-          </w:p>
-        </w:tc>
-        <w:tc>
-          <w:tcPr>
-            <w:tcW w:w="4395" w:type="dxa"/>
-          </w:tcPr>
-          <w:p>
-            <w:pPr>
-              <w:rPr>
-                <w:rFonts w:ascii="Times New Roman" w:eastAsia="Times New Roman" w:hAnsi="Times New Roman" w:cs="Times New Roman"/>
-                <w:sz w:val="20"/>
-                <w:szCs w:val="20"/>
-              </w:rPr>
-            </w:pPr>
-          </w:p>
-        </w:tc>
-        <w:tc>
-          <w:tcPr>
-            <w:tcW w:w="2762" w:type="dxa"/>
-          </w:tcPr>
-          <w:p>
-            <w:pPr>
-              <w:rPr>
-                <w:rFonts w:ascii="Times New Roman" w:eastAsia="Times New Roman" w:hAnsi="Times New Roman" w:cs="Times New Roman"/>
-                <w:sz w:val="20"/>
-                <w:szCs w:val="20"/>
-              </w:rPr>
-            </w:pPr>
           </w:p>
         </w:tc>
       </w:tr>
@@ -612,11 +487,19 @@
           </w:tcPr>
           <w:p>
             <w:pPr>
-              <w:rPr>
-                <w:b/>
-                <w:color w:val="000000"/>
-              </w:rPr>
-            </w:pPr>
+              <w:jc w:val="center"/>
+              <w:rPr>
+                <w:b/>
+                <w:color w:val="000000"/>
+              </w:rPr>
+            </w:pPr>
+            <w:r>
+              <w:rPr>
+                <w:b/>
+                <w:color w:val="000000"/>
+              </w:rPr>
+              <w:t>1</w:t>
+            </w:r>
           </w:p>
           <w:p>
             <w:pPr>
@@ -648,6 +531,14 @@
                 <w:szCs w:val="20"/>
               </w:rPr>
             </w:pPr>
+            <w:r>
+              <w:rPr>
+                <w:rFonts w:ascii="Times New Roman" w:eastAsia="Times New Roman" w:hAnsi="Times New Roman" w:cs="Times New Roman"/>
+                <w:sz w:val="20"/>
+                <w:szCs w:val="20"/>
+              </w:rPr>
+              <w:t>Heat the crystal until it reaches 1419°F</w:t>
+            </w:r>
           </w:p>
         </w:tc>
         <w:tc>
@@ -662,6 +553,30 @@
                 <w:szCs w:val="20"/>
               </w:rPr>
             </w:pPr>
+            <w:r>
+              <w:rPr>
+                <w:rFonts w:ascii="Times New Roman" w:eastAsia="Times New Roman" w:hAnsi="Times New Roman" w:cs="Times New Roman"/>
+                <w:sz w:val="20"/>
+                <w:szCs w:val="20"/>
+              </w:rPr>
+              <w:t xml:space="preserve">Crystal </w:t>
+            </w:r>
+            <w:r>
+              <w:rPr>
+                <w:rFonts w:ascii="Times New Roman" w:eastAsia="Times New Roman" w:hAnsi="Times New Roman" w:cs="Times New Roman"/>
+                <w:sz w:val="20"/>
+                <w:szCs w:val="20"/>
+              </w:rPr>
+              <w:t xml:space="preserve">should be </w:t>
+            </w:r>
+            <w:r>
+              <w:rPr>
+                <w:rFonts w:ascii="Times New Roman" w:eastAsia="Times New Roman" w:hAnsi="Times New Roman" w:cs="Times New Roman"/>
+                <w:sz w:val="20"/>
+                <w:szCs w:val="20"/>
+              </w:rPr>
+              <w:t>on</w:t>
+            </w:r>
           </w:p>
         </w:tc>
       </w:tr>
@@ -675,11 +590,19 @@
           </w:tcPr>
           <w:p>
             <w:pPr>
-              <w:rPr>
-                <w:b/>
-                <w:color w:val="000000"/>
-              </w:rPr>
-            </w:pPr>
+              <w:jc w:val="center"/>
+              <w:rPr>
+                <w:b/>
+                <w:color w:val="000000"/>
+              </w:rPr>
+            </w:pPr>
+            <w:r>
+              <w:rPr>
+                <w:b/>
+                <w:color w:val="000000"/>
+              </w:rPr>
+              <w:t>2</w:t>
+            </w:r>
           </w:p>
           <w:p>
             <w:pPr>
@@ -711,6 +634,14 @@
                 <w:szCs w:val="20"/>
               </w:rPr>
             </w:pPr>
+            <w:r>
+              <w:rPr>
+                <w:rFonts w:ascii="Times New Roman" w:eastAsia="Times New Roman" w:hAnsi="Times New Roman" w:cs="Times New Roman"/>
+                <w:sz w:val="20"/>
+                <w:szCs w:val="20"/>
+              </w:rPr>
+              <w:t>Heath the crystal until it reaches 1420°F (turn off temperature)</w:t>
+            </w:r>
           </w:p>
         </w:tc>
         <w:tc>
@@ -725,6 +656,14 @@
                 <w:szCs w:val="20"/>
               </w:rPr>
             </w:pPr>
+            <w:r>
+              <w:rPr>
+                <w:rFonts w:ascii="Times New Roman" w:eastAsia="Times New Roman" w:hAnsi="Times New Roman" w:cs="Times New Roman"/>
+                <w:sz w:val="20"/>
+                <w:szCs w:val="20"/>
+              </w:rPr>
+              <w:t>Crystal should turn off</w:t>
+            </w:r>
           </w:p>
         </w:tc>
       </w:tr>
@@ -738,11 +677,35 @@
           </w:tcPr>
           <w:p>
             <w:pPr>
-              <w:rPr>
-                <w:b/>
-                <w:color w:val="000000"/>
-              </w:rPr>
-            </w:pPr>
+              <w:jc w:val="center"/>
+              <w:rPr>
+                <w:b/>
+                <w:color w:val="000000"/>
+              </w:rPr>
+            </w:pPr>
+            <w:r>
+              <w:rPr>
+                <w:b/>
+                <w:color w:val="000000"/>
+              </w:rPr>
+              <w:t>3</w:t>
+            </w:r>
+          </w:p>
+          <w:p>
+            <w:pPr>
+              <w:jc w:val="center"/>
+              <w:rPr>
+                <w:b/>
+                <w:color w:val="000000"/>
+              </w:rPr>
+            </w:pPr>
+            <w:r>
+              <w:rPr>
+                <w:b/>
+                <w:color w:val="000000"/>
+              </w:rPr>
+              <w:t>*For unknown time/temperature</w:t>
+            </w:r>
           </w:p>
           <w:p>
             <w:pPr>
@@ -774,6 +737,23 @@
                 <w:szCs w:val="20"/>
               </w:rPr>
             </w:pPr>
+            <w:r>
+              <w:rPr>
+                <w:rFonts w:ascii="Times New Roman" w:eastAsia="Times New Roman" w:hAnsi="Times New Roman" w:cs="Times New Roman"/>
+                <w:sz w:val="20"/>
+                <w:szCs w:val="20"/>
+              </w:rPr>
+              <w:t>Let the crystal cooldown. Each 30 seconds, check temperature and see if the saber does turn on again (in order to see if the saber needs to wait for a certain time or temperature in order to be able to turn on again).</w:t>
+            </w:r>
+          </w:p>
+          <w:p>
+            <w:pPr>
+              <w:rPr>
+                <w:rFonts w:ascii="Times New Roman" w:eastAsia="Times New Roman" w:hAnsi="Times New Roman" w:cs="Times New Roman"/>
+                <w:sz w:val="20"/>
+                <w:szCs w:val="20"/>
+              </w:rPr>
+            </w:pPr>
           </w:p>
         </w:tc>
         <w:tc>
@@ -788,6 +768,30 @@
                 <w:szCs w:val="20"/>
               </w:rPr>
             </w:pPr>
+            <w:r>
+              <w:rPr>
+                <w:rFonts w:ascii="Times New Roman" w:eastAsia="Times New Roman" w:hAnsi="Times New Roman" w:cs="Times New Roman"/>
+                <w:sz w:val="20"/>
+                <w:szCs w:val="20"/>
+              </w:rPr>
+              <w:t xml:space="preserve">Crystal should </w:t>
+            </w:r>
+            <w:r>
+              <w:rPr>
+                <w:rFonts w:ascii="Times New Roman" w:eastAsia="Times New Roman" w:hAnsi="Times New Roman" w:cs="Times New Roman"/>
+                <w:sz w:val="20"/>
+                <w:szCs w:val="20"/>
+              </w:rPr>
+              <w:t>be</w:t>
+            </w:r>
+            <w:r>
+              <w:rPr>
+                <w:rFonts w:ascii="Times New Roman" w:eastAsia="Times New Roman" w:hAnsi="Times New Roman" w:cs="Times New Roman"/>
+                <w:sz w:val="20"/>
+                <w:szCs w:val="20"/>
+              </w:rPr>
+              <w:t xml:space="preserve"> on once a temperature or time has been reached</w:t>
+            </w:r>
           </w:p>
         </w:tc>
       </w:tr>
@@ -809,11 +813,35 @@
           </w:p>
           <w:p>
             <w:pPr>
-              <w:rPr>
-                <w:b/>
-                <w:color w:val="000000"/>
-              </w:rPr>
-            </w:pPr>
+              <w:jc w:val="center"/>
+              <w:rPr>
+                <w:b/>
+                <w:color w:val="000000"/>
+              </w:rPr>
+            </w:pPr>
+            <w:r>
+              <w:rPr>
+                <w:b/>
+                <w:color w:val="000000"/>
+              </w:rPr>
+              <w:t>3</w:t>
+            </w:r>
+          </w:p>
+          <w:p>
+            <w:pPr>
+              <w:jc w:val="center"/>
+              <w:rPr>
+                <w:b/>
+                <w:color w:val="000000"/>
+              </w:rPr>
+            </w:pPr>
+            <w:r>
+              <w:rPr>
+                <w:b/>
+                <w:color w:val="000000"/>
+              </w:rPr>
+              <w:t>*For known time/temperature</w:t>
+            </w:r>
           </w:p>
           <w:p>
             <w:pPr>
@@ -837,6 +865,14 @@
                 <w:szCs w:val="20"/>
               </w:rPr>
             </w:pPr>
+            <w:r>
+              <w:rPr>
+                <w:rFonts w:ascii="Times New Roman" w:eastAsia="Times New Roman" w:hAnsi="Times New Roman" w:cs="Times New Roman"/>
+                <w:sz w:val="20"/>
+                <w:szCs w:val="20"/>
+              </w:rPr>
+              <w:t>Let the crystal cooldown until it reaches xx°F (or xx seconds had passed).</w:t>
+            </w:r>
           </w:p>
         </w:tc>
         <w:tc>
@@ -851,6 +887,30 @@
                 <w:szCs w:val="20"/>
               </w:rPr>
             </w:pPr>
+            <w:r>
+              <w:rPr>
+                <w:rFonts w:ascii="Times New Roman" w:eastAsia="Times New Roman" w:hAnsi="Times New Roman" w:cs="Times New Roman"/>
+                <w:sz w:val="20"/>
+                <w:szCs w:val="20"/>
+              </w:rPr>
+              <w:t xml:space="preserve">Crystal should </w:t>
+            </w:r>
+            <w:r>
+              <w:rPr>
+                <w:rFonts w:ascii="Times New Roman" w:eastAsia="Times New Roman" w:hAnsi="Times New Roman" w:cs="Times New Roman"/>
+                <w:sz w:val="20"/>
+                <w:szCs w:val="20"/>
+              </w:rPr>
+              <w:t>be</w:t>
+            </w:r>
+            <w:r>
+              <w:rPr>
+                <w:rFonts w:ascii="Times New Roman" w:eastAsia="Times New Roman" w:hAnsi="Times New Roman" w:cs="Times New Roman"/>
+                <w:sz w:val="20"/>
+                <w:szCs w:val="20"/>
+              </w:rPr>
+              <w:t xml:space="preserve"> on</w:t>
+            </w:r>
           </w:p>
         </w:tc>
       </w:tr>
@@ -880,12 +940,25 @@
           </w:p>
           <w:p>
             <w:pPr>
-              <w:rPr>
-                <w:rFonts w:ascii="Times New Roman" w:eastAsia="Times New Roman" w:hAnsi="Times New Roman" w:cs="Times New Roman"/>
-                <w:sz w:val="20"/>
-                <w:szCs w:val="20"/>
-              </w:rPr>
-            </w:pPr>
+              <w:jc w:val="center"/>
+              <w:rPr>
+                <w:rFonts w:ascii="Times New Roman" w:eastAsia="Times New Roman" w:hAnsi="Times New Roman" w:cs="Times New Roman"/>
+                <w:b/>
+                <w:bCs/>
+                <w:sz w:val="20"/>
+                <w:szCs w:val="20"/>
+              </w:rPr>
+            </w:pPr>
+            <w:r>
+              <w:rPr>
+                <w:rFonts w:ascii="Times New Roman" w:eastAsia="Times New Roman" w:hAnsi="Times New Roman" w:cs="Times New Roman"/>
+                <w:b/>
+                <w:bCs/>
+                <w:sz w:val="20"/>
+                <w:szCs w:val="20"/>
+              </w:rPr>
+              <w:t>4</w:t>
+            </w:r>
           </w:p>
         </w:tc>
         <w:tc>
@@ -900,6 +973,14 @@
                 <w:szCs w:val="20"/>
               </w:rPr>
             </w:pPr>
+            <w:r>
+              <w:rPr>
+                <w:rFonts w:ascii="Times New Roman" w:eastAsia="Times New Roman" w:hAnsi="Times New Roman" w:cs="Times New Roman"/>
+                <w:sz w:val="20"/>
+                <w:szCs w:val="20"/>
+              </w:rPr>
+              <w:t>Heat the crystal until it reaches 1550°F</w:t>
+            </w:r>
           </w:p>
         </w:tc>
         <w:tc>
@@ -914,6 +995,14 @@
                 <w:szCs w:val="20"/>
               </w:rPr>
             </w:pPr>
+            <w:r>
+              <w:rPr>
+                <w:rFonts w:ascii="Times New Roman" w:eastAsia="Times New Roman" w:hAnsi="Times New Roman" w:cs="Times New Roman"/>
+                <w:sz w:val="20"/>
+                <w:szCs w:val="20"/>
+              </w:rPr>
+              <w:t>Crystal should be off</w:t>
+            </w:r>
           </w:p>
         </w:tc>
       </w:tr>
@@ -935,11 +1024,19 @@
           </w:p>
           <w:p>
             <w:pPr>
-              <w:rPr>
-                <w:b/>
-                <w:color w:val="000000"/>
-              </w:rPr>
-            </w:pPr>
+              <w:jc w:val="center"/>
+              <w:rPr>
+                <w:b/>
+                <w:color w:val="000000"/>
+              </w:rPr>
+            </w:pPr>
+            <w:r>
+              <w:rPr>
+                <w:b/>
+                <w:color w:val="000000"/>
+              </w:rPr>
+              <w:t>5</w:t>
+            </w:r>
           </w:p>
           <w:p>
             <w:pPr>
@@ -963,6 +1060,14 @@
                 <w:szCs w:val="20"/>
               </w:rPr>
             </w:pPr>
+            <w:r>
+              <w:rPr>
+                <w:rFonts w:ascii="Times New Roman" w:eastAsia="Times New Roman" w:hAnsi="Times New Roman" w:cs="Times New Roman"/>
+                <w:sz w:val="20"/>
+                <w:szCs w:val="20"/>
+              </w:rPr>
+              <w:t>Let it cooldown until it reaches the average temperature when saber is in standby.</w:t>
+            </w:r>
           </w:p>
         </w:tc>
         <w:tc>
@@ -977,6 +1082,14 @@
                 <w:szCs w:val="20"/>
               </w:rPr>
             </w:pPr>
+            <w:r>
+              <w:rPr>
+                <w:rFonts w:ascii="Times New Roman" w:eastAsia="Times New Roman" w:hAnsi="Times New Roman" w:cs="Times New Roman"/>
+                <w:sz w:val="20"/>
+                <w:szCs w:val="20"/>
+              </w:rPr>
+              <w:t>Crystal should be on.</w:t>
+            </w:r>
           </w:p>
         </w:tc>
       </w:tr>
@@ -998,11 +1111,19 @@
           </w:p>
           <w:p>
             <w:pPr>
-              <w:rPr>
-                <w:b/>
-                <w:color w:val="000000"/>
-              </w:rPr>
-            </w:pPr>
+              <w:jc w:val="center"/>
+              <w:rPr>
+                <w:b/>
+                <w:color w:val="000000"/>
+              </w:rPr>
+            </w:pPr>
+            <w:r>
+              <w:rPr>
+                <w:b/>
+                <w:color w:val="000000"/>
+              </w:rPr>
+              <w:t>6</w:t>
+            </w:r>
           </w:p>
           <w:p>
             <w:pPr>
@@ -1026,6 +1147,14 @@
                 <w:szCs w:val="20"/>
               </w:rPr>
             </w:pPr>
+            <w:r>
+              <w:rPr>
+                <w:rFonts w:ascii="Times New Roman" w:eastAsia="Times New Roman" w:hAnsi="Times New Roman" w:cs="Times New Roman"/>
+                <w:sz w:val="20"/>
+                <w:szCs w:val="20"/>
+              </w:rPr>
+              <w:t>Heat the crystal until it reaches 1419°F (check that after higher temperatures than 1420°F doesn’t affect the turn on/off set temperature).</w:t>
+            </w:r>
           </w:p>
         </w:tc>
         <w:tc>
@@ -1040,6 +1169,14 @@
                 <w:szCs w:val="20"/>
               </w:rPr>
             </w:pPr>
+            <w:r>
+              <w:rPr>
+                <w:rFonts w:ascii="Times New Roman" w:eastAsia="Times New Roman" w:hAnsi="Times New Roman" w:cs="Times New Roman"/>
+                <w:sz w:val="20"/>
+                <w:szCs w:val="20"/>
+              </w:rPr>
+              <w:t>Crystal should be on</w:t>
+            </w:r>
           </w:p>
         </w:tc>
       </w:tr>
@@ -1053,11 +1190,21 @@
           </w:tcPr>
           <w:p>
             <w:pPr>
-              <w:rPr>
-                <w:b/>
-                <w:color w:val="000000"/>
-              </w:rPr>
-            </w:pPr>
+              <w:jc w:val="center"/>
+              <w:rPr>
+                <w:b/>
+                <w:color w:val="000000"/>
+              </w:rPr>
+            </w:pPr>
+            <w:r>
+              <w:rPr>
+                <w:b/>
+                <w:color w:val="000000"/>
+              </w:rPr>
+              <w:t>7</w:t>
+            </w:r>
+            <w:bookmarkStart w:id="0" w:name="_GoBack"/>
+            <w:bookmarkEnd w:id="0"/>
           </w:p>
           <w:p>
             <w:pPr>
@@ -1089,6 +1236,14 @@
                 <w:szCs w:val="20"/>
               </w:rPr>
             </w:pPr>
+            <w:r>
+              <w:rPr>
+                <w:rFonts w:ascii="Times New Roman" w:eastAsia="Times New Roman" w:hAnsi="Times New Roman" w:cs="Times New Roman"/>
+                <w:sz w:val="20"/>
+                <w:szCs w:val="20"/>
+              </w:rPr>
+              <w:t>Heat the crystal until it reaches 1420°F</w:t>
+            </w:r>
           </w:p>
         </w:tc>
         <w:tc>
@@ -1103,6 +1258,14 @@
                 <w:szCs w:val="20"/>
               </w:rPr>
             </w:pPr>
+            <w:r>
+              <w:rPr>
+                <w:rFonts w:ascii="Times New Roman" w:eastAsia="Times New Roman" w:hAnsi="Times New Roman" w:cs="Times New Roman"/>
+                <w:sz w:val="20"/>
+                <w:szCs w:val="20"/>
+              </w:rPr>
+              <w:t>Crystal should be off</w:t>
+            </w:r>
           </w:p>
         </w:tc>
       </w:tr>
@@ -1179,8 +1342,6 @@
           <w:szCs w:val="36"/>
         </w:rPr>
       </w:pPr>
-      <w:bookmarkStart w:id="0" w:name="_GoBack"/>
-      <w:bookmarkEnd w:id="0"/>
     </w:p>
     <w:p>
       <w:pPr>

</xml_diff>